<commit_message>
Revised LA Ps 6-14
</commit_message>
<xml_diff>
--- a/psalms-la/006.docx
+++ b/psalms-la/006.docx
@@ -329,7 +329,62 @@
                 <w:sz w:val="27"/>
                 <w:szCs w:val="27"/>
               </w:rPr>
-              <w:t>Lord, rebuke me not in Your anger, neither correct me in Your wrath.</w:t>
+              <w:t xml:space="preserve">O </w:t>
+            </w:r>
+            <w:r>
+              <w:rPr>
+                <w:rFonts w:ascii="Times" w:eastAsia="Times New Roman" w:hAnsi="Times" w:cs="Times New Roman"/>
+                <w:color w:val="000000"/>
+                <w:sz w:val="27"/>
+                <w:szCs w:val="27"/>
+              </w:rPr>
+              <w:t xml:space="preserve">Lord, </w:t>
+            </w:r>
+            <w:commentRangeStart w:id="0"/>
+            <w:r>
+              <w:rPr>
+                <w:rFonts w:ascii="Times" w:eastAsia="Times New Roman" w:hAnsi="Times" w:cs="Times New Roman"/>
+                <w:color w:val="000000"/>
+                <w:sz w:val="27"/>
+                <w:szCs w:val="27"/>
+              </w:rPr>
+              <w:t xml:space="preserve">do not </w:t>
+            </w:r>
+            <w:r>
+              <w:rPr>
+                <w:rFonts w:ascii="Times" w:eastAsia="Times New Roman" w:hAnsi="Times" w:cs="Times New Roman"/>
+                <w:color w:val="000000"/>
+                <w:sz w:val="27"/>
+                <w:szCs w:val="27"/>
+              </w:rPr>
+              <w:t xml:space="preserve">rebuke me in Your anger, </w:t>
+            </w:r>
+            <w:commentRangeEnd w:id="0"/>
+            <w:r>
+              <w:rPr>
+                <w:rStyle w:val="CommentReference"/>
+                <w:rFonts w:ascii="Garamond" w:hAnsi="Garamond"/>
+                <w:lang w:val="en-CA"/>
+              </w:rPr>
+              <w:commentReference w:id="0"/>
+            </w:r>
+            <w:r>
+              <w:rPr>
+                <w:rFonts w:ascii="Times" w:eastAsia="Times New Roman" w:hAnsi="Times" w:cs="Times New Roman"/>
+                <w:color w:val="000000"/>
+                <w:sz w:val="27"/>
+                <w:szCs w:val="27"/>
+              </w:rPr>
+              <w:t>nor</w:t>
+            </w:r>
+            <w:r>
+              <w:rPr>
+                <w:rFonts w:ascii="Times" w:eastAsia="Times New Roman" w:hAnsi="Times" w:cs="Times New Roman"/>
+                <w:color w:val="000000"/>
+                <w:sz w:val="27"/>
+                <w:szCs w:val="27"/>
+              </w:rPr>
+              <w:t xml:space="preserve"> correct me in Your wrath.</w:t>
             </w:r>
           </w:p>
         </w:tc>
@@ -585,7 +640,70 @@
                 <w:sz w:val="27"/>
                 <w:szCs w:val="27"/>
               </w:rPr>
-              <w:t>Have mercy on me, Lord, for I am weak: heal me, Lord, for me bones are troubled.</w:t>
+              <w:t xml:space="preserve">Have mercy on me, </w:t>
+            </w:r>
+            <w:r>
+              <w:rPr>
+                <w:rFonts w:ascii="Times" w:eastAsia="Times New Roman" w:hAnsi="Times" w:cs="Times New Roman"/>
+                <w:color w:val="000000"/>
+                <w:sz w:val="27"/>
+                <w:szCs w:val="27"/>
+              </w:rPr>
+              <w:t xml:space="preserve">O </w:t>
+            </w:r>
+            <w:r>
+              <w:rPr>
+                <w:rFonts w:ascii="Times" w:eastAsia="Times New Roman" w:hAnsi="Times" w:cs="Times New Roman"/>
+                <w:color w:val="000000"/>
+                <w:sz w:val="27"/>
+                <w:szCs w:val="27"/>
+              </w:rPr>
+              <w:t>Lord, for I am weak</w:t>
+            </w:r>
+            <w:r>
+              <w:rPr>
+                <w:rFonts w:ascii="Times" w:eastAsia="Times New Roman" w:hAnsi="Times" w:cs="Times New Roman"/>
+                <w:color w:val="000000"/>
+                <w:sz w:val="27"/>
+                <w:szCs w:val="27"/>
+              </w:rPr>
+              <w:t>;</w:t>
+            </w:r>
+            <w:r>
+              <w:rPr>
+                <w:rFonts w:ascii="Times" w:eastAsia="Times New Roman" w:hAnsi="Times" w:cs="Times New Roman"/>
+                <w:color w:val="000000"/>
+                <w:sz w:val="27"/>
+                <w:szCs w:val="27"/>
+              </w:rPr>
+              <w:t xml:space="preserve"> heal me,</w:t>
+            </w:r>
+            <w:r>
+              <w:rPr>
+                <w:rFonts w:ascii="Times" w:eastAsia="Times New Roman" w:hAnsi="Times" w:cs="Times New Roman"/>
+                <w:color w:val="000000"/>
+                <w:sz w:val="27"/>
+                <w:szCs w:val="27"/>
+              </w:rPr>
+              <w:t xml:space="preserve"> O</w:t>
+            </w:r>
+            <w:r>
+              <w:rPr>
+                <w:rFonts w:ascii="Times" w:eastAsia="Times New Roman" w:hAnsi="Times" w:cs="Times New Roman"/>
+                <w:color w:val="000000"/>
+                <w:sz w:val="27"/>
+                <w:szCs w:val="27"/>
+              </w:rPr>
+              <w:t xml:space="preserve"> Lord, for me bones are troubled</w:t>
+            </w:r>
+            <w:r>
+              <w:rPr>
+                <w:rFonts w:ascii="Times" w:eastAsia="Times New Roman" w:hAnsi="Times" w:cs="Times New Roman"/>
+                <w:color w:val="000000"/>
+                <w:sz w:val="27"/>
+                <w:szCs w:val="27"/>
+              </w:rPr>
+              <w:t>;</w:t>
             </w:r>
           </w:p>
         </w:tc>
@@ -845,7 +963,52 @@
                 <w:sz w:val="27"/>
                 <w:szCs w:val="27"/>
               </w:rPr>
-              <w:t>And my soul is greatly troubled: but You, Lord, until when?</w:t>
+              <w:t>a</w:t>
+            </w:r>
+            <w:r>
+              <w:rPr>
+                <w:rFonts w:ascii="Times" w:eastAsia="Times New Roman" w:hAnsi="Times" w:cs="Times New Roman"/>
+                <w:color w:val="000000"/>
+                <w:sz w:val="27"/>
+                <w:szCs w:val="27"/>
+              </w:rPr>
+              <w:t>nd my soul is greatly troubled</w:t>
+            </w:r>
+            <w:r>
+              <w:rPr>
+                <w:rFonts w:ascii="Times" w:eastAsia="Times New Roman" w:hAnsi="Times" w:cs="Times New Roman"/>
+                <w:color w:val="000000"/>
+                <w:sz w:val="27"/>
+                <w:szCs w:val="27"/>
+              </w:rPr>
+              <w:t>;</w:t>
+            </w:r>
+            <w:r>
+              <w:rPr>
+                <w:rFonts w:ascii="Times" w:eastAsia="Times New Roman" w:hAnsi="Times" w:cs="Times New Roman"/>
+                <w:color w:val="000000"/>
+                <w:sz w:val="27"/>
+                <w:szCs w:val="27"/>
+              </w:rPr>
+              <w:t xml:space="preserve"> but You, </w:t>
+            </w:r>
+            <w:r>
+              <w:rPr>
+                <w:rFonts w:ascii="Times" w:eastAsia="Times New Roman" w:hAnsi="Times" w:cs="Times New Roman"/>
+                <w:color w:val="000000"/>
+                <w:sz w:val="27"/>
+                <w:szCs w:val="27"/>
+              </w:rPr>
+              <w:t xml:space="preserve">O </w:t>
+            </w:r>
+            <w:r>
+              <w:rPr>
+                <w:rFonts w:ascii="Times" w:eastAsia="Times New Roman" w:hAnsi="Times" w:cs="Times New Roman"/>
+                <w:color w:val="000000"/>
+                <w:sz w:val="27"/>
+                <w:szCs w:val="27"/>
+              </w:rPr>
+              <w:t>Lord, until when?</w:t>
             </w:r>
           </w:p>
         </w:tc>
@@ -1116,7 +1279,43 @@
                 <w:sz w:val="27"/>
                 <w:szCs w:val="27"/>
               </w:rPr>
-              <w:t>Turn, save my soul: revive me for Your mercy’s sake.</w:t>
+              <w:t>Turn, save my soul</w:t>
+            </w:r>
+            <w:r>
+              <w:rPr>
+                <w:rFonts w:ascii="Times" w:eastAsia="Times New Roman" w:hAnsi="Times" w:cs="Times New Roman"/>
+                <w:color w:val="000000"/>
+                <w:sz w:val="27"/>
+                <w:szCs w:val="27"/>
+              </w:rPr>
+              <w:t>;</w:t>
+            </w:r>
+            <w:r>
+              <w:rPr>
+                <w:rFonts w:ascii="Times" w:eastAsia="Times New Roman" w:hAnsi="Times" w:cs="Times New Roman"/>
+                <w:color w:val="000000"/>
+                <w:sz w:val="27"/>
+                <w:szCs w:val="27"/>
+              </w:rPr>
+              <w:t xml:space="preserve"> revive me for </w:t>
+            </w:r>
+            <w:r>
+              <w:rPr>
+                <w:rFonts w:ascii="Times" w:eastAsia="Times New Roman" w:hAnsi="Times" w:cs="Times New Roman"/>
+                <w:color w:val="000000"/>
+                <w:sz w:val="27"/>
+                <w:szCs w:val="27"/>
+              </w:rPr>
+              <w:t xml:space="preserve">the sake of </w:t>
+            </w:r>
+            <w:r>
+              <w:rPr>
+                <w:rFonts w:ascii="Times" w:eastAsia="Times New Roman" w:hAnsi="Times" w:cs="Times New Roman"/>
+                <w:color w:val="000000"/>
+                <w:sz w:val="27"/>
+                <w:szCs w:val="27"/>
+              </w:rPr>
+              <w:t>Your mercy.</w:t>
             </w:r>
           </w:p>
         </w:tc>
@@ -1651,7 +1850,28 @@
                 <w:sz w:val="27"/>
                 <w:szCs w:val="27"/>
               </w:rPr>
-              <w:t>I am wearied with my groaning; I will wash my bed every night; with my tears I will drench my sleeping-mat.</w:t>
+              <w:t>I am wearied with my groaning; I will wash my bed every night; I will drench my sleeping-mat</w:t>
+            </w:r>
+            <w:r>
+              <w:t xml:space="preserve"> </w:t>
+            </w:r>
+            <w:r>
+              <w:rPr>
+                <w:rFonts w:ascii="Times" w:eastAsia="Times New Roman" w:hAnsi="Times" w:cs="Times New Roman"/>
+                <w:color w:val="000000"/>
+                <w:sz w:val="27"/>
+                <w:szCs w:val="27"/>
+              </w:rPr>
+              <w:t>with my tears</w:t>
+            </w:r>
+            <w:r>
+              <w:rPr>
+                <w:rFonts w:ascii="Times" w:eastAsia="Times New Roman" w:hAnsi="Times" w:cs="Times New Roman"/>
+                <w:color w:val="000000"/>
+                <w:sz w:val="27"/>
+                <w:szCs w:val="27"/>
+              </w:rPr>
+              <w:t>.</w:t>
             </w:r>
           </w:p>
         </w:tc>
@@ -1916,7 +2136,44 @@
                 <w:sz w:val="27"/>
                 <w:szCs w:val="27"/>
               </w:rPr>
-              <w:t>My eye has become troubled [because of] anger; I have become old [among] all my enemies.</w:t>
+              <w:t xml:space="preserve">My eye has become troubled [because of] anger; I have </w:t>
+            </w:r>
+            <w:commentRangeStart w:id="1"/>
+            <w:r>
+              <w:rPr>
+                <w:rFonts w:ascii="Times" w:eastAsia="Times New Roman" w:hAnsi="Times" w:cs="Times New Roman"/>
+                <w:color w:val="000000"/>
+                <w:sz w:val="27"/>
+                <w:szCs w:val="27"/>
+              </w:rPr>
+              <w:t>grown</w:t>
+            </w:r>
+            <w:r>
+              <w:rPr>
+                <w:rFonts w:ascii="Times" w:eastAsia="Times New Roman" w:hAnsi="Times" w:cs="Times New Roman"/>
+                <w:color w:val="000000"/>
+                <w:sz w:val="27"/>
+                <w:szCs w:val="27"/>
+              </w:rPr>
+              <w:t xml:space="preserve"> </w:t>
+            </w:r>
+            <w:commentRangeEnd w:id="1"/>
+            <w:r>
+              <w:rPr>
+                <w:rStyle w:val="CommentReference"/>
+                <w:rFonts w:ascii="Garamond" w:hAnsi="Garamond"/>
+                <w:lang w:val="en-CA"/>
+              </w:rPr>
+              <w:commentReference w:id="1"/>
+            </w:r>
+            <w:r>
+              <w:rPr>
+                <w:rFonts w:ascii="Times" w:eastAsia="Times New Roman" w:hAnsi="Times" w:cs="Times New Roman"/>
+                <w:color w:val="000000"/>
+                <w:sz w:val="27"/>
+                <w:szCs w:val="27"/>
+              </w:rPr>
+              <w:t>old [among] all my enemies.</w:t>
             </w:r>
           </w:p>
         </w:tc>
@@ -2158,7 +2415,16 @@
                 <w:sz w:val="27"/>
                 <w:szCs w:val="27"/>
               </w:rPr>
-              <w:t>Withdraw from me, all you who work iniquity, for the Lord has heard the voice of my weeping.</w:t>
+              <w:t>Depart</w:t>
+            </w:r>
+            <w:r>
+              <w:rPr>
+                <w:rFonts w:ascii="Times" w:eastAsia="Times New Roman" w:hAnsi="Times" w:cs="Times New Roman"/>
+                <w:color w:val="000000"/>
+                <w:sz w:val="27"/>
+                <w:szCs w:val="27"/>
+              </w:rPr>
+              <w:t xml:space="preserve"> from me, all you who work iniquity, for the Lord has heard the voice of my weeping.</w:t>
             </w:r>
           </w:p>
         </w:tc>
@@ -2640,7 +2906,99 @@
                 <w:sz w:val="27"/>
                 <w:szCs w:val="27"/>
               </w:rPr>
-              <w:t>All my enemies will be ashamed and exceedingly troubled: they will turn back and quickly be exceedingly ashamed.</w:t>
+              <w:t xml:space="preserve">All my enemies will be ashamed and </w:t>
+            </w:r>
+            <w:commentRangeStart w:id="2"/>
+            <w:r>
+              <w:rPr>
+                <w:rFonts w:ascii="Times" w:eastAsia="Times New Roman" w:hAnsi="Times" w:cs="Times New Roman"/>
+                <w:color w:val="000000"/>
+                <w:sz w:val="27"/>
+                <w:szCs w:val="27"/>
+              </w:rPr>
+              <w:t>greatly</w:t>
+            </w:r>
+            <w:r>
+              <w:rPr>
+                <w:rFonts w:ascii="Times" w:eastAsia="Times New Roman" w:hAnsi="Times" w:cs="Times New Roman"/>
+                <w:color w:val="000000"/>
+                <w:sz w:val="27"/>
+                <w:szCs w:val="27"/>
+              </w:rPr>
+              <w:t xml:space="preserve"> </w:t>
+            </w:r>
+            <w:commentRangeEnd w:id="2"/>
+            <w:r>
+              <w:rPr>
+                <w:rStyle w:val="CommentReference"/>
+                <w:rFonts w:ascii="Garamond" w:hAnsi="Garamond"/>
+                <w:lang w:val="en-CA"/>
+              </w:rPr>
+              <w:commentReference w:id="2"/>
+            </w:r>
+            <w:r>
+              <w:rPr>
+                <w:rFonts w:ascii="Times" w:eastAsia="Times New Roman" w:hAnsi="Times" w:cs="Times New Roman"/>
+                <w:color w:val="000000"/>
+                <w:sz w:val="27"/>
+                <w:szCs w:val="27"/>
+              </w:rPr>
+              <w:t>troubled</w:t>
+            </w:r>
+            <w:r>
+              <w:rPr>
+                <w:rFonts w:ascii="Times" w:eastAsia="Times New Roman" w:hAnsi="Times" w:cs="Times New Roman"/>
+                <w:color w:val="000000"/>
+                <w:sz w:val="27"/>
+                <w:szCs w:val="27"/>
+              </w:rPr>
+              <w:t>;</w:t>
+            </w:r>
+            <w:r>
+              <w:rPr>
+                <w:rFonts w:ascii="Times" w:eastAsia="Times New Roman" w:hAnsi="Times" w:cs="Times New Roman"/>
+                <w:color w:val="000000"/>
+                <w:sz w:val="27"/>
+                <w:szCs w:val="27"/>
+              </w:rPr>
+              <w:t xml:space="preserve"> </w:t>
+            </w:r>
+            <w:commentRangeStart w:id="3"/>
+            <w:r>
+              <w:rPr>
+                <w:rFonts w:ascii="Times" w:eastAsia="Times New Roman" w:hAnsi="Times" w:cs="Times New Roman"/>
+                <w:color w:val="000000"/>
+                <w:sz w:val="27"/>
+                <w:szCs w:val="27"/>
+              </w:rPr>
+              <w:t xml:space="preserve">they will turn back and </w:t>
+            </w:r>
+            <w:r>
+              <w:rPr>
+                <w:rFonts w:ascii="Times" w:eastAsia="Times New Roman" w:hAnsi="Times" w:cs="Times New Roman"/>
+                <w:color w:val="000000"/>
+                <w:sz w:val="27"/>
+                <w:szCs w:val="27"/>
+              </w:rPr>
+              <w:t>be put to shame quickly</w:t>
+            </w:r>
+            <w:commentRangeEnd w:id="3"/>
+            <w:r>
+              <w:rPr>
+                <w:rStyle w:val="CommentReference"/>
+                <w:rFonts w:ascii="Garamond" w:hAnsi="Garamond"/>
+                <w:lang w:val="en-CA"/>
+              </w:rPr>
+              <w:commentReference w:id="3"/>
+            </w:r>
+            <w:r>
+              <w:rPr>
+                <w:rFonts w:ascii="Times" w:eastAsia="Times New Roman" w:hAnsi="Times" w:cs="Times New Roman"/>
+                <w:color w:val="000000"/>
+                <w:sz w:val="27"/>
+                <w:szCs w:val="27"/>
+              </w:rPr>
+              <w:t>.</w:t>
             </w:r>
           </w:p>
         </w:tc>
@@ -2729,8 +3087,6 @@
             <w:r>
               <w:t>All my enemies shall be put to shame and greatly troubled: they shall be turned back and put to shame speedily. ALLELUIA.</w:t>
             </w:r>
-            <w:bookmarkStart w:id="0" w:name="_GoBack"/>
-            <w:bookmarkEnd w:id="0"/>
           </w:p>
         </w:tc>
         <w:tc>
@@ -2840,6 +3196,8 @@
         <w:pStyle w:val="Heading4"/>
         <w:jc w:val="center"/>
       </w:pPr>
+      <w:bookmarkStart w:id="4" w:name="_GoBack"/>
+      <w:bookmarkEnd w:id="4"/>
     </w:p>
     <w:sectPr>
       <w:pgSz w:w="30240" w:h="12240" w:orient="landscape" w:code="5"/>
@@ -2849,6 +3207,101 @@
     </w:sectPr>
   </w:body>
 </w:document>
+</file>
+
+<file path=word/comments.xml><?xml version="1.0" encoding="utf-8"?>
+<w:comments xmlns:wpc="http://schemas.microsoft.com/office/word/2010/wordprocessingCanvas" xmlns:cx="http://schemas.microsoft.com/office/drawing/2014/chartex" xmlns:cx1="http://schemas.microsoft.com/office/drawing/2015/9/8/chartex" xmlns:cx2="http://schemas.microsoft.com/office/drawing/2015/10/21/chartex" xmlns:cx3="http://schemas.microsoft.com/office/drawing/2016/5/9/chartex" xmlns:cx4="http://schemas.microsoft.com/office/drawing/2016/5/10/chartex" xmlns:cx5="http://schemas.microsoft.com/office/drawing/2016/5/11/chartex" xmlns:cx6="http://schemas.microsoft.com/office/drawing/2016/5/12/chartex" xmlns:cx7="http://schemas.microsoft.com/office/drawing/2016/5/13/chartex" xmlns:cx8="http://schemas.microsoft.com/office/drawing/2016/5/14/chartex" xmlns:mc="http://schemas.openxmlformats.org/markup-compatibility/2006" xmlns:aink="http://schemas.microsoft.com/office/drawing/2016/ink" xmlns:am3d="http://schemas.microsoft.com/office/drawing/2017/model3d" xmlns:o="urn:schemas-microsoft-com:office:office" xmlns:r="http://schemas.openxmlformats.org/officeDocument/2006/relationships" xmlns:m="http://schemas.openxmlformats.org/officeDocument/2006/math" xmlns:v="urn:schemas-microsoft-com:vml" xmlns:wp14="http://schemas.microsoft.com/office/word/2010/wordprocessingDrawing" xmlns:wp="http://schemas.openxmlformats.org/drawingml/2006/wordprocessingDrawing" xmlns:w10="urn:schemas-microsoft-com:office:word" xmlns:w="http://schemas.openxmlformats.org/wordprocessingml/2006/main" xmlns:w14="http://schemas.microsoft.com/office/word/2010/wordml" xmlns:w15="http://schemas.microsoft.com/office/word/2012/wordml" xmlns:w16cid="http://schemas.microsoft.com/office/word/2016/wordml/cid" xmlns:w16se="http://schemas.microsoft.com/office/word/2015/wordml/symex" xmlns:wpg="http://schemas.microsoft.com/office/word/2010/wordprocessingGroup" xmlns:wpi="http://schemas.microsoft.com/office/word/2010/wordprocessingInk" xmlns:wne="http://schemas.microsoft.com/office/word/2006/wordml" xmlns:wps="http://schemas.microsoft.com/office/word/2010/wordprocessingShape" mc:Ignorable="w14 w15 w16se w16cid wp14">
+  <w:comment w:id="0" w:author="Brett Slote" w:date="2018-02-21T21:16:00Z" w:initials="BS">
+    <w:p>
+      <w:pPr>
+        <w:pStyle w:val="CommentText"/>
+      </w:pPr>
+      <w:r>
+        <w:rPr>
+          <w:rStyle w:val="CommentReference"/>
+        </w:rPr>
+        <w:annotationRef/>
+      </w:r>
+      <w:r>
+        <w:t>OSB word order is less awkward</w:t>
+      </w:r>
+    </w:p>
+  </w:comment>
+  <w:comment w:id="1" w:author="Brett Slote" w:date="2018-02-21T21:19:00Z" w:initials="BS">
+    <w:p>
+      <w:pPr>
+        <w:pStyle w:val="CommentText"/>
+      </w:pPr>
+      <w:r>
+        <w:rPr>
+          <w:rStyle w:val="CommentReference"/>
+        </w:rPr>
+        <w:annotationRef/>
+      </w:r>
+      <w:r>
+        <w:t>Flows better</w:t>
+      </w:r>
+    </w:p>
+  </w:comment>
+  <w:comment w:id="2" w:author="Brett Slote" w:date="2018-02-21T21:20:00Z" w:initials="BS">
+    <w:p>
+      <w:pPr>
+        <w:pStyle w:val="CommentText"/>
+      </w:pPr>
+      <w:r>
+        <w:rPr>
+          <w:rStyle w:val="CommentReference"/>
+        </w:rPr>
+        <w:annotationRef/>
+      </w:r>
+      <w:r>
+        <w:t xml:space="preserve">Exceedingly is </w:t>
+      </w:r>
+      <w:proofErr w:type="gramStart"/>
+      <w:r>
+        <w:t>fairly archaic</w:t>
+      </w:r>
+      <w:proofErr w:type="gramEnd"/>
+      <w:r>
+        <w:t xml:space="preserve"> now</w:t>
+      </w:r>
+    </w:p>
+  </w:comment>
+  <w:comment w:id="3" w:author="Brett Slote" w:date="2018-02-21T21:21:00Z" w:initials="BS">
+    <w:p>
+      <w:pPr>
+        <w:pStyle w:val="CommentText"/>
+      </w:pPr>
+      <w:r>
+        <w:rPr>
+          <w:rStyle w:val="CommentReference"/>
+        </w:rPr>
+        <w:annotationRef/>
+      </w:r>
+      <w:r>
+        <w:t>Fr. Matthias’ flows better</w:t>
+      </w:r>
+    </w:p>
+  </w:comment>
+</w:comments>
+</file>
+
+<file path=word/commentsExtended.xml><?xml version="1.0" encoding="utf-8"?>
+<w15:commentsEx xmlns:wpc="http://schemas.microsoft.com/office/word/2010/wordprocessingCanvas" xmlns:cx="http://schemas.microsoft.com/office/drawing/2014/chartex" xmlns:cx1="http://schemas.microsoft.com/office/drawing/2015/9/8/chartex" xmlns:cx2="http://schemas.microsoft.com/office/drawing/2015/10/21/chartex" xmlns:cx3="http://schemas.microsoft.com/office/drawing/2016/5/9/chartex" xmlns:cx4="http://schemas.microsoft.com/office/drawing/2016/5/10/chartex" xmlns:cx5="http://schemas.microsoft.com/office/drawing/2016/5/11/chartex" xmlns:cx6="http://schemas.microsoft.com/office/drawing/2016/5/12/chartex" xmlns:cx7="http://schemas.microsoft.com/office/drawing/2016/5/13/chartex" xmlns:cx8="http://schemas.microsoft.com/office/drawing/2016/5/14/chartex" xmlns:mc="http://schemas.openxmlformats.org/markup-compatibility/2006" xmlns:aink="http://schemas.microsoft.com/office/drawing/2016/ink" xmlns:am3d="http://schemas.microsoft.com/office/drawing/2017/model3d" xmlns:o="urn:schemas-microsoft-com:office:office" xmlns:r="http://schemas.openxmlformats.org/officeDocument/2006/relationships" xmlns:m="http://schemas.openxmlformats.org/officeDocument/2006/math" xmlns:v="urn:schemas-microsoft-com:vml" xmlns:wp14="http://schemas.microsoft.com/office/word/2010/wordprocessingDrawing" xmlns:wp="http://schemas.openxmlformats.org/drawingml/2006/wordprocessingDrawing" xmlns:w10="urn:schemas-microsoft-com:office:word" xmlns:w="http://schemas.openxmlformats.org/wordprocessingml/2006/main" xmlns:w14="http://schemas.microsoft.com/office/word/2010/wordml" xmlns:w15="http://schemas.microsoft.com/office/word/2012/wordml" xmlns:w16cid="http://schemas.microsoft.com/office/word/2016/wordml/cid" xmlns:w16se="http://schemas.microsoft.com/office/word/2015/wordml/symex" xmlns:wpg="http://schemas.microsoft.com/office/word/2010/wordprocessingGroup" xmlns:wpi="http://schemas.microsoft.com/office/word/2010/wordprocessingInk" xmlns:wne="http://schemas.microsoft.com/office/word/2006/wordml" xmlns:wps="http://schemas.microsoft.com/office/word/2010/wordprocessingShape" mc:Ignorable="w14 w15 w16se w16cid wp14">
+  <w15:commentEx w15:paraId="278F403B" w15:done="0"/>
+  <w15:commentEx w15:paraId="1DED3AAC" w15:done="0"/>
+  <w15:commentEx w15:paraId="1DBB8A12" w15:done="0"/>
+  <w15:commentEx w15:paraId="0BF7A307" w15:done="0"/>
+</w15:commentsEx>
+</file>
+
+<file path=word/commentsIds.xml><?xml version="1.0" encoding="utf-8"?>
+<w16cid:commentsIds xmlns:wpc="http://schemas.microsoft.com/office/word/2010/wordprocessingCanvas" xmlns:cx="http://schemas.microsoft.com/office/drawing/2014/chartex" xmlns:cx1="http://schemas.microsoft.com/office/drawing/2015/9/8/chartex" xmlns:cx2="http://schemas.microsoft.com/office/drawing/2015/10/21/chartex" xmlns:cx3="http://schemas.microsoft.com/office/drawing/2016/5/9/chartex" xmlns:cx4="http://schemas.microsoft.com/office/drawing/2016/5/10/chartex" xmlns:cx5="http://schemas.microsoft.com/office/drawing/2016/5/11/chartex" xmlns:cx6="http://schemas.microsoft.com/office/drawing/2016/5/12/chartex" xmlns:cx7="http://schemas.microsoft.com/office/drawing/2016/5/13/chartex" xmlns:cx8="http://schemas.microsoft.com/office/drawing/2016/5/14/chartex" xmlns:mc="http://schemas.openxmlformats.org/markup-compatibility/2006" xmlns:aink="http://schemas.microsoft.com/office/drawing/2016/ink" xmlns:am3d="http://schemas.microsoft.com/office/drawing/2017/model3d" xmlns:o="urn:schemas-microsoft-com:office:office" xmlns:r="http://schemas.openxmlformats.org/officeDocument/2006/relationships" xmlns:m="http://schemas.openxmlformats.org/officeDocument/2006/math" xmlns:v="urn:schemas-microsoft-com:vml" xmlns:wp14="http://schemas.microsoft.com/office/word/2010/wordprocessingDrawing" xmlns:wp="http://schemas.openxmlformats.org/drawingml/2006/wordprocessingDrawing" xmlns:w10="urn:schemas-microsoft-com:office:word" xmlns:w="http://schemas.openxmlformats.org/wordprocessingml/2006/main" xmlns:w14="http://schemas.microsoft.com/office/word/2010/wordml" xmlns:w15="http://schemas.microsoft.com/office/word/2012/wordml" xmlns:w16cid="http://schemas.microsoft.com/office/word/2016/wordml/cid" xmlns:w16se="http://schemas.microsoft.com/office/word/2015/wordml/symex" xmlns:wpg="http://schemas.microsoft.com/office/word/2010/wordprocessingGroup" xmlns:wpi="http://schemas.microsoft.com/office/word/2010/wordprocessingInk" xmlns:wne="http://schemas.microsoft.com/office/word/2006/wordml" xmlns:wps="http://schemas.microsoft.com/office/word/2010/wordprocessingShape" mc:Ignorable="w14 w15 w16se w16cid wp14">
+  <w16cid:commentId w16cid:paraId="278F403B" w16cid:durableId="1E38601B"/>
+  <w16cid:commentId w16cid:paraId="1DED3AAC" w16cid:durableId="1E3860D7"/>
+  <w16cid:commentId w16cid:paraId="1DBB8A12" w16cid:durableId="1E386110"/>
+  <w16cid:commentId w16cid:paraId="0BF7A307" w16cid:durableId="1E386149"/>
+</w16cid:commentsIds>
 </file>
 
 <file path=word/endnotes.xml><?xml version="1.0" encoding="utf-8"?>
@@ -2965,6 +3418,14 @@
     </w:p>
   </w:footnote>
 </w:footnotes>
+</file>
+
+<file path=word/people.xml><?xml version="1.0" encoding="utf-8"?>
+<w15:people xmlns:wpc="http://schemas.microsoft.com/office/word/2010/wordprocessingCanvas" xmlns:cx="http://schemas.microsoft.com/office/drawing/2014/chartex" xmlns:cx1="http://schemas.microsoft.com/office/drawing/2015/9/8/chartex" xmlns:cx2="http://schemas.microsoft.com/office/drawing/2015/10/21/chartex" xmlns:cx3="http://schemas.microsoft.com/office/drawing/2016/5/9/chartex" xmlns:cx4="http://schemas.microsoft.com/office/drawing/2016/5/10/chartex" xmlns:cx5="http://schemas.microsoft.com/office/drawing/2016/5/11/chartex" xmlns:cx6="http://schemas.microsoft.com/office/drawing/2016/5/12/chartex" xmlns:cx7="http://schemas.microsoft.com/office/drawing/2016/5/13/chartex" xmlns:cx8="http://schemas.microsoft.com/office/drawing/2016/5/14/chartex" xmlns:mc="http://schemas.openxmlformats.org/markup-compatibility/2006" xmlns:aink="http://schemas.microsoft.com/office/drawing/2016/ink" xmlns:am3d="http://schemas.microsoft.com/office/drawing/2017/model3d" xmlns:o="urn:schemas-microsoft-com:office:office" xmlns:r="http://schemas.openxmlformats.org/officeDocument/2006/relationships" xmlns:m="http://schemas.openxmlformats.org/officeDocument/2006/math" xmlns:v="urn:schemas-microsoft-com:vml" xmlns:wp14="http://schemas.microsoft.com/office/word/2010/wordprocessingDrawing" xmlns:wp="http://schemas.openxmlformats.org/drawingml/2006/wordprocessingDrawing" xmlns:w10="urn:schemas-microsoft-com:office:word" xmlns:w="http://schemas.openxmlformats.org/wordprocessingml/2006/main" xmlns:w14="http://schemas.microsoft.com/office/word/2010/wordml" xmlns:w15="http://schemas.microsoft.com/office/word/2012/wordml" xmlns:w16cid="http://schemas.microsoft.com/office/word/2016/wordml/cid" xmlns:w16se="http://schemas.microsoft.com/office/word/2015/wordml/symex" xmlns:wpg="http://schemas.microsoft.com/office/word/2010/wordprocessingGroup" xmlns:wpi="http://schemas.microsoft.com/office/word/2010/wordprocessingInk" xmlns:wne="http://schemas.microsoft.com/office/word/2006/wordml" xmlns:wps="http://schemas.microsoft.com/office/word/2010/wordprocessingShape" mc:Ignorable="w14 w15 w16se w16cid wp14">
+  <w15:person w15:author="Brett Slote">
+    <w15:presenceInfo w15:providerId="Windows Live" w15:userId="f1594232e2a1a494"/>
+  </w15:person>
+</w15:people>
 </file>
 
 <file path=word/styles.xml><?xml version="1.0" encoding="utf-8"?>
@@ -3090,6 +3551,7 @@
     <w:lsdException w:name="HTML Sample" w:semiHidden="1" w:unhideWhenUsed="1"/>
     <w:lsdException w:name="HTML Typewriter" w:semiHidden="1" w:unhideWhenUsed="1"/>
     <w:lsdException w:name="HTML Variable" w:semiHidden="1" w:unhideWhenUsed="1"/>
+    <w:lsdException w:name="Normal Table" w:semiHidden="1" w:unhideWhenUsed="1"/>
     <w:lsdException w:name="annotation subject" w:semiHidden="1" w:unhideWhenUsed="1"/>
     <w:lsdException w:name="No List" w:semiHidden="1" w:unhideWhenUsed="1"/>
     <w:lsdException w:name="Outline List 1" w:semiHidden="1" w:unhideWhenUsed="1"/>
@@ -3133,8 +3595,10 @@
     <w:lsdException w:name="Table Elegant" w:semiHidden="1" w:unhideWhenUsed="1"/>
     <w:lsdException w:name="Table Professional" w:semiHidden="1" w:unhideWhenUsed="1"/>
     <w:lsdException w:name="Table Subtle 1" w:semiHidden="1" w:unhideWhenUsed="1"/>
+    <w:lsdException w:name="Table Subtle 2" w:semiHidden="1" w:unhideWhenUsed="1"/>
     <w:lsdException w:name="Table Web 1" w:semiHidden="1" w:unhideWhenUsed="1"/>
     <w:lsdException w:name="Table Web 2" w:semiHidden="1" w:unhideWhenUsed="1"/>
+    <w:lsdException w:name="Table Web 3" w:semiHidden="1" w:unhideWhenUsed="1"/>
     <w:lsdException w:name="Balloon Text" w:semiHidden="1" w:unhideWhenUsed="1"/>
     <w:lsdException w:name="Table Grid" w:uiPriority="59"/>
     <w:lsdException w:name="Table Theme" w:semiHidden="1" w:unhideWhenUsed="1"/>
@@ -4317,7 +4781,7 @@
 </file>
 
 <file path=customXml/itemProps1.xml><?xml version="1.0" encoding="utf-8"?>
-<ds:datastoreItem xmlns:ds="http://schemas.openxmlformats.org/officeDocument/2006/customXml" ds:itemID="{70E5D11B-A8B9-4173-B86E-A3373513EE31}">
+<ds:datastoreItem xmlns:ds="http://schemas.openxmlformats.org/officeDocument/2006/customXml" ds:itemID="{6F67E810-95C2-49B2-A723-9DF0753108B6}">
   <ds:schemaRefs>
     <ds:schemaRef ds:uri="http://schemas.openxmlformats.org/officeDocument/2006/bibliography"/>
   </ds:schemaRefs>

</xml_diff>